<commit_message>
Navn på medlemmer i gruppa lagt til
</commit_message>
<xml_diff>
--- a/Studentoppgave gruppe 5 Styring hydraulikkran.docx
+++ b/Studentoppgave gruppe 5 Styring hydraulikkran.docx
@@ -17,12 +17,6 @@
         <w:gridCol w:w="9771"/>
       </w:tblGrid>
       <w:tr>
-        <w:tblPrEx>
-          <w:tblCellMar>
-            <w:top w:w="0" w:type="dxa"/>
-            <w:bottom w:w="0" w:type="dxa"/>
-          </w:tblCellMar>
-        </w:tblPrEx>
         <w:trPr>
           <w:trHeight w:val="320"/>
         </w:trPr>
@@ -46,12 +40,6 @@
         </w:tc>
       </w:tr>
       <w:tr>
-        <w:tblPrEx>
-          <w:tblCellMar>
-            <w:top w:w="0" w:type="dxa"/>
-            <w:bottom w:w="0" w:type="dxa"/>
-          </w:tblCellMar>
-        </w:tblPrEx>
         <w:trPr>
           <w:trHeight w:val="900"/>
         </w:trPr>
@@ -103,12 +91,6 @@
         <w:gridCol w:w="2300"/>
       </w:tblGrid>
       <w:tr>
-        <w:tblPrEx>
-          <w:tblCellMar>
-            <w:top w:w="0" w:type="dxa"/>
-            <w:bottom w:w="0" w:type="dxa"/>
-          </w:tblCellMar>
-        </w:tblPrEx>
         <w:trPr>
           <w:trHeight w:val="320"/>
           <w:tblHeader/>
@@ -132,12 +114,6 @@
         </w:tc>
       </w:tr>
       <w:tr>
-        <w:tblPrEx>
-          <w:tblCellMar>
-            <w:top w:w="0" w:type="dxa"/>
-            <w:bottom w:w="0" w:type="dxa"/>
-          </w:tblCellMar>
-        </w:tblPrEx>
         <w:trPr>
           <w:trHeight w:val="900"/>
           <w:tblHeader/>
@@ -159,16 +135,18 @@
             <w:r>
               <w:t>Gruppe 5</w:t>
             </w:r>
+            <w:bookmarkStart w:id="0" w:name="_GoBack"/>
+            <w:bookmarkEnd w:id="0"/>
+            <w:r>
+              <w:t xml:space="preserve">: </w:t>
+            </w:r>
+            <w:r>
+              <w:t>Johann Klokk Kjerstad, Per-Gunnar Lundehaug, Per Martin Leinan, Vegar Bellen Krokevik</w:t>
+            </w:r>
           </w:p>
         </w:tc>
       </w:tr>
       <w:tr>
-        <w:tblPrEx>
-          <w:tblCellMar>
-            <w:top w:w="0" w:type="dxa"/>
-            <w:bottom w:w="0" w:type="dxa"/>
-          </w:tblCellMar>
-        </w:tblPrEx>
         <w:trPr>
           <w:trHeight w:val="320"/>
         </w:trPr>
@@ -239,12 +217,6 @@
         </w:tc>
       </w:tr>
       <w:tr>
-        <w:tblPrEx>
-          <w:tblCellMar>
-            <w:top w:w="0" w:type="dxa"/>
-            <w:bottom w:w="0" w:type="dxa"/>
-          </w:tblCellMar>
-        </w:tblPrEx>
         <w:trPr>
           <w:trHeight w:val="567"/>
         </w:trPr>
@@ -320,12 +292,6 @@
         </w:tc>
       </w:tr>
       <w:tr>
-        <w:tblPrEx>
-          <w:tblCellMar>
-            <w:top w:w="0" w:type="dxa"/>
-            <w:bottom w:w="0" w:type="dxa"/>
-          </w:tblCellMar>
-        </w:tblPrEx>
         <w:trPr>
           <w:trHeight w:val="320"/>
         </w:trPr>
@@ -380,12 +346,6 @@
         </w:tc>
       </w:tr>
       <w:tr>
-        <w:tblPrEx>
-          <w:tblCellMar>
-            <w:top w:w="0" w:type="dxa"/>
-            <w:bottom w:w="0" w:type="dxa"/>
-          </w:tblCellMar>
-        </w:tblPrEx>
         <w:trPr>
           <w:trHeight w:val="567"/>
         </w:trPr>
@@ -447,12 +407,6 @@
         <w:gridCol w:w="9781"/>
       </w:tblGrid>
       <w:tr>
-        <w:tblPrEx>
-          <w:tblCellMar>
-            <w:top w:w="0" w:type="dxa"/>
-            <w:bottom w:w="0" w:type="dxa"/>
-          </w:tblCellMar>
-        </w:tblPrEx>
         <w:trPr>
           <w:trHeight w:val="320"/>
         </w:trPr>
@@ -472,8 +426,6 @@
             <w:r>
               <w:t>Veileder(e)</w:t>
             </w:r>
-            <w:bookmarkStart w:id="0" w:name="_GoBack"/>
-            <w:bookmarkEnd w:id="0"/>
             <w:r>
               <w:t>:</w:t>
             </w:r>
@@ -481,12 +433,6 @@
         </w:tc>
       </w:tr>
       <w:tr>
-        <w:tblPrEx>
-          <w:tblCellMar>
-            <w:top w:w="0" w:type="dxa"/>
-            <w:bottom w:w="0" w:type="dxa"/>
-          </w:tblCellMar>
-        </w:tblPrEx>
         <w:trPr>
           <w:trHeight w:val="900"/>
         </w:trPr>
@@ -526,12 +472,6 @@
         <w:gridCol w:w="9771"/>
       </w:tblGrid>
       <w:tr>
-        <w:tblPrEx>
-          <w:tblCellMar>
-            <w:top w:w="0" w:type="dxa"/>
-            <w:bottom w:w="0" w:type="dxa"/>
-          </w:tblCellMar>
-        </w:tblPrEx>
         <w:trPr>
           <w:trHeight w:val="320"/>
         </w:trPr>
@@ -555,12 +495,6 @@
         </w:tc>
       </w:tr>
       <w:tr>
-        <w:tblPrEx>
-          <w:tblCellMar>
-            <w:top w:w="0" w:type="dxa"/>
-            <w:bottom w:w="0" w:type="dxa"/>
-          </w:tblCellMar>
-        </w:tblPrEx>
         <w:trPr>
           <w:trHeight w:val="5151"/>
         </w:trPr>
@@ -748,6 +682,7 @@
         <w:r>
           <w:rPr>
             <w:noProof/>
+            <w:webHidden/>
           </w:rPr>
         </w:r>
         <w:r>
@@ -821,6 +756,7 @@
         <w:r>
           <w:rPr>
             <w:noProof/>
+            <w:webHidden/>
           </w:rPr>
         </w:r>
         <w:r>
@@ -892,6 +828,7 @@
         <w:r>
           <w:rPr>
             <w:noProof/>
+            <w:webHidden/>
           </w:rPr>
         </w:r>
         <w:r>
@@ -963,6 +900,7 @@
         <w:r>
           <w:rPr>
             <w:noProof/>
+            <w:webHidden/>
           </w:rPr>
         </w:r>
         <w:r>
@@ -1034,6 +972,7 @@
         <w:r>
           <w:rPr>
             <w:noProof/>
+            <w:webHidden/>
           </w:rPr>
         </w:r>
         <w:r>
@@ -1105,6 +1044,7 @@
         <w:r>
           <w:rPr>
             <w:noProof/>
+            <w:webHidden/>
           </w:rPr>
         </w:r>
         <w:r>
@@ -1198,6 +1138,7 @@
         <w:r>
           <w:rPr>
             <w:noProof/>
+            <w:webHidden/>
           </w:rPr>
         </w:r>
         <w:r>
@@ -1291,6 +1232,7 @@
         <w:r>
           <w:rPr>
             <w:noProof/>
+            <w:webHidden/>
           </w:rPr>
         </w:r>
         <w:r>
@@ -1384,6 +1326,7 @@
         <w:r>
           <w:rPr>
             <w:noProof/>
+            <w:webHidden/>
           </w:rPr>
         </w:r>
         <w:r>
@@ -1477,6 +1420,7 @@
         <w:r>
           <w:rPr>
             <w:noProof/>
+            <w:webHidden/>
           </w:rPr>
         </w:r>
         <w:r>
@@ -1570,6 +1514,7 @@
         <w:r>
           <w:rPr>
             <w:noProof/>
+            <w:webHidden/>
           </w:rPr>
         </w:r>
         <w:r>
@@ -1663,6 +1608,7 @@
         <w:r>
           <w:rPr>
             <w:noProof/>
+            <w:webHidden/>
           </w:rPr>
         </w:r>
         <w:r>
@@ -1756,6 +1702,7 @@
         <w:r>
           <w:rPr>
             <w:noProof/>
+            <w:webHidden/>
           </w:rPr>
         </w:r>
         <w:r>
@@ -1829,6 +1776,7 @@
         <w:r>
           <w:rPr>
             <w:noProof/>
+            <w:webHidden/>
           </w:rPr>
         </w:r>
         <w:r>
@@ -2807,7 +2755,7 @@
           <v:shape id="_x0000_i1025" type="#_x0000_t75" style="width:156pt;height:40.5pt" o:ole="" fillcolor="window">
             <v:imagedata r:id="rId10" o:title=""/>
           </v:shape>
-          <o:OLEObject Type="Embed" ProgID="Equation.3" ShapeID="_x0000_i1025" DrawAspect="Content" ObjectID="_1507531951" r:id="rId11"/>
+          <o:OLEObject Type="Embed" ProgID="Equation.3" ShapeID="_x0000_i1025" DrawAspect="Content" ObjectID="_1507536371" r:id="rId11"/>
         </w:object>
       </w:r>
       <w:r>
@@ -4782,6 +4730,50 @@
     <w:lsdException w:name="Subtitle" w:qFormat="1"/>
     <w:lsdException w:name="Strong" w:qFormat="1"/>
     <w:lsdException w:name="Emphasis" w:qFormat="1"/>
+    <w:lsdException w:name="Normal Table" w:semiHidden="1" w:unhideWhenUsed="1"/>
+    <w:lsdException w:name="Table Simple 1" w:semiHidden="1" w:unhideWhenUsed="1"/>
+    <w:lsdException w:name="Table Simple 2" w:semiHidden="1" w:unhideWhenUsed="1"/>
+    <w:lsdException w:name="Table Simple 3" w:semiHidden="1" w:unhideWhenUsed="1"/>
+    <w:lsdException w:name="Table Classic 1" w:semiHidden="1" w:unhideWhenUsed="1"/>
+    <w:lsdException w:name="Table Classic 2" w:semiHidden="1" w:unhideWhenUsed="1"/>
+    <w:lsdException w:name="Table Classic 3" w:semiHidden="1" w:unhideWhenUsed="1"/>
+    <w:lsdException w:name="Table Classic 4" w:semiHidden="1" w:unhideWhenUsed="1"/>
+    <w:lsdException w:name="Table Colorful 1" w:semiHidden="1" w:unhideWhenUsed="1"/>
+    <w:lsdException w:name="Table Colorful 2" w:semiHidden="1" w:unhideWhenUsed="1"/>
+    <w:lsdException w:name="Table Colorful 3" w:semiHidden="1" w:unhideWhenUsed="1"/>
+    <w:lsdException w:name="Table Columns 1" w:semiHidden="1" w:unhideWhenUsed="1"/>
+    <w:lsdException w:name="Table Columns 2" w:semiHidden="1" w:unhideWhenUsed="1"/>
+    <w:lsdException w:name="Table Columns 3" w:semiHidden="1" w:unhideWhenUsed="1"/>
+    <w:lsdException w:name="Table Columns 4" w:semiHidden="1" w:unhideWhenUsed="1"/>
+    <w:lsdException w:name="Table Columns 5" w:semiHidden="1" w:unhideWhenUsed="1"/>
+    <w:lsdException w:name="Table Grid 1" w:semiHidden="1" w:unhideWhenUsed="1"/>
+    <w:lsdException w:name="Table Grid 2" w:semiHidden="1" w:unhideWhenUsed="1"/>
+    <w:lsdException w:name="Table Grid 3" w:semiHidden="1" w:unhideWhenUsed="1"/>
+    <w:lsdException w:name="Table Grid 4" w:semiHidden="1" w:unhideWhenUsed="1"/>
+    <w:lsdException w:name="Table Grid 5" w:semiHidden="1" w:unhideWhenUsed="1"/>
+    <w:lsdException w:name="Table Grid 6" w:semiHidden="1" w:unhideWhenUsed="1"/>
+    <w:lsdException w:name="Table Grid 7" w:semiHidden="1" w:unhideWhenUsed="1"/>
+    <w:lsdException w:name="Table Grid 8" w:semiHidden="1" w:unhideWhenUsed="1"/>
+    <w:lsdException w:name="Table List 1" w:semiHidden="1" w:unhideWhenUsed="1"/>
+    <w:lsdException w:name="Table List 2" w:semiHidden="1" w:unhideWhenUsed="1"/>
+    <w:lsdException w:name="Table List 3" w:semiHidden="1" w:unhideWhenUsed="1"/>
+    <w:lsdException w:name="Table List 4" w:semiHidden="1" w:unhideWhenUsed="1"/>
+    <w:lsdException w:name="Table List 5" w:semiHidden="1" w:unhideWhenUsed="1"/>
+    <w:lsdException w:name="Table List 6" w:semiHidden="1" w:unhideWhenUsed="1"/>
+    <w:lsdException w:name="Table List 7" w:semiHidden="1" w:unhideWhenUsed="1"/>
+    <w:lsdException w:name="Table List 8" w:semiHidden="1" w:unhideWhenUsed="1"/>
+    <w:lsdException w:name="Table 3D effects 1" w:semiHidden="1" w:unhideWhenUsed="1"/>
+    <w:lsdException w:name="Table 3D effects 2" w:semiHidden="1" w:unhideWhenUsed="1"/>
+    <w:lsdException w:name="Table 3D effects 3" w:semiHidden="1" w:unhideWhenUsed="1"/>
+    <w:lsdException w:name="Table Contemporary" w:semiHidden="1" w:unhideWhenUsed="1"/>
+    <w:lsdException w:name="Table Elegant" w:semiHidden="1" w:unhideWhenUsed="1"/>
+    <w:lsdException w:name="Table Professional" w:semiHidden="1" w:unhideWhenUsed="1"/>
+    <w:lsdException w:name="Table Subtle 1" w:semiHidden="1" w:unhideWhenUsed="1"/>
+    <w:lsdException w:name="Table Subtle 2" w:semiHidden="1" w:unhideWhenUsed="1"/>
+    <w:lsdException w:name="Table Web 1" w:semiHidden="1" w:unhideWhenUsed="1"/>
+    <w:lsdException w:name="Table Web 2" w:semiHidden="1" w:unhideWhenUsed="1"/>
+    <w:lsdException w:name="Table Web 3" w:semiHidden="1" w:unhideWhenUsed="1"/>
+    <w:lsdException w:name="Table Theme" w:semiHidden="1" w:unhideWhenUsed="1"/>
     <w:lsdException w:name="Placeholder Text" w:semiHidden="1" w:uiPriority="99"/>
     <w:lsdException w:name="No Spacing" w:uiPriority="1" w:qFormat="1"/>
     <w:lsdException w:name="Light Shading" w:uiPriority="60"/>
@@ -5210,11 +5202,15 @@
   </w:style>
   <w:style w:type="character" w:default="1" w:styleId="Standardskriftforavsnitt">
     <w:name w:val="Default Paragraph Font"/>
+    <w:uiPriority w:val="1"/>
     <w:semiHidden/>
+    <w:unhideWhenUsed/>
   </w:style>
   <w:style w:type="table" w:default="1" w:styleId="Vanligtabell">
     <w:name w:val="Normal Table"/>
+    <w:uiPriority w:val="99"/>
     <w:semiHidden/>
+    <w:unhideWhenUsed/>
     <w:tblPr>
       <w:tblInd w:w="0" w:type="dxa"/>
       <w:tblCellMar>
@@ -5227,7 +5223,9 @@
   </w:style>
   <w:style w:type="numbering" w:default="1" w:styleId="Ingenliste">
     <w:name w:val="No List"/>
+    <w:uiPriority w:val="99"/>
     <w:semiHidden/>
+    <w:unhideWhenUsed/>
   </w:style>
   <w:style w:type="paragraph" w:customStyle="1" w:styleId="Tabellovsk">
     <w:name w:val="Tabellovsk"/>

</xml_diff>